<commit_message>
modificaciones de ultima hora
</commit_message>
<xml_diff>
--- a/Documento TFM/José_Antonio_Romero_Pérez.docx
+++ b/Documento TFM/José_Antonio_Romero_Pérez.docx
@@ -262,18 +262,6 @@
     </w:p>
     <w:p>
       <w:pPr>
-        <w:jc w:val="center"/>
-        <w:rPr>
-          <w:rFonts w:ascii="Arial" w:hAnsi="Arial" w:cs="Arial"/>
-          <w:b/>
-          <w:bCs/>
-          <w:sz w:val="32"/>
-          <w:szCs w:val="32"/>
-        </w:rPr>
-      </w:pPr>
-    </w:p>
-    <w:p>
-      <w:pPr>
         <w:jc w:val="right"/>
         <w:rPr>
           <w:rFonts w:ascii="Arial" w:hAnsi="Arial" w:cs="Arial"/>
@@ -378,6 +366,7 @@
           <w:rFonts w:ascii="Arial" w:hAnsi="Arial" w:cs="Arial"/>
           <w:b/>
           <w:bCs/>
+          <w:color w:val="003366"/>
         </w:rPr>
       </w:pPr>
     </w:p>
@@ -400,14 +389,25 @@
         </w:rPr>
         <w:t xml:space="preserve">Fecha: </w:t>
       </w:r>
-      <w:r>
-        <w:rPr>
-          <w:rFonts w:ascii="Arial" w:hAnsi="Arial" w:cs="Arial"/>
-          <w:b/>
-          <w:bCs/>
-          <w:color w:val="666666"/>
-        </w:rPr>
-        <w:t>Septiembre 2025</w:t>
+      <w:proofErr w:type="gramStart"/>
+      <w:r>
+        <w:rPr>
+          <w:rFonts w:ascii="Arial" w:hAnsi="Arial" w:cs="Arial"/>
+          <w:b/>
+          <w:bCs/>
+          <w:color w:val="666666"/>
+        </w:rPr>
+        <w:t>Septiembre</w:t>
+      </w:r>
+      <w:proofErr w:type="gramEnd"/>
+      <w:r>
+        <w:rPr>
+          <w:rFonts w:ascii="Arial" w:hAnsi="Arial" w:cs="Arial"/>
+          <w:b/>
+          <w:bCs/>
+          <w:color w:val="666666"/>
+        </w:rPr>
+        <w:t xml:space="preserve"> 2025</w:t>
       </w:r>
       <w:r>
         <w:rPr>
@@ -536,6 +536,7 @@
       <w:pPr>
         <w:jc w:val="right"/>
         <w:rPr>
+          <w:rStyle w:val="Hipervnculo"/>
           <w:rFonts w:ascii="Arial" w:hAnsi="Arial" w:cs="Arial"/>
           <w:b/>
           <w:bCs/>
@@ -556,7 +557,7 @@
           <w:bCs/>
           <w:color w:val="99CCFF"/>
         </w:rPr>
-        <w:t xml:space="preserve">Proyecto </w:t>
+        <w:t>Proyecto</w:t>
       </w:r>
       <w:r>
         <w:rPr>
@@ -589,6 +590,63 @@
     </w:p>
     <w:p>
       <w:pPr>
+        <w:jc w:val="right"/>
+        <w:rPr>
+          <w:rStyle w:val="Hipervnculo"/>
+          <w:rFonts w:ascii="Arial" w:hAnsi="Arial" w:cs="Arial"/>
+          <w:b/>
+          <w:bCs/>
+        </w:rPr>
+      </w:pPr>
+      <w:proofErr w:type="spellStart"/>
+      <w:r>
+        <w:rPr>
+          <w:b/>
+          <w:bCs/>
+          <w:color w:val="99CCFF"/>
+        </w:rPr>
+        <w:t>Youtube</w:t>
+      </w:r>
+      <w:proofErr w:type="spellEnd"/>
+      <w:r>
+        <w:rPr>
+          <w:b/>
+          <w:bCs/>
+          <w:color w:val="99CCFF"/>
+        </w:rPr>
+        <w:t>:</w:t>
+      </w:r>
+      <w:r>
+        <w:rPr>
+          <w:rStyle w:val="Hipervnculo"/>
+          <w:rFonts w:ascii="Arial" w:hAnsi="Arial" w:cs="Arial"/>
+          <w:b/>
+          <w:bCs/>
+        </w:rPr>
+        <w:t xml:space="preserve"> </w:t>
+      </w:r>
+      <w:r>
+        <w:rPr>
+          <w:rStyle w:val="Hipervnculo"/>
+          <w:rFonts w:ascii="Arial" w:hAnsi="Arial" w:cs="Arial"/>
+          <w:b/>
+          <w:bCs/>
+        </w:rPr>
+        <w:t>https://youtu.be/PFfX_p0KhHM</w:t>
+      </w:r>
+    </w:p>
+    <w:p>
+      <w:pPr>
+        <w:jc w:val="right"/>
+        <w:rPr>
+          <w:rFonts w:ascii="Arial" w:hAnsi="Arial" w:cs="Arial"/>
+          <w:b/>
+          <w:bCs/>
+        </w:rPr>
+      </w:pPr>
+    </w:p>
+    <w:p>
+      <w:pPr>
         <w:jc w:val="center"/>
         <w:rPr>
           <w:rFonts w:ascii="Arial" w:hAnsi="Arial" w:cs="Arial"/>
@@ -611,7 +669,6 @@
           <w:bCs/>
           <w:color w:val="003366"/>
         </w:rPr>
-        <w:lastRenderedPageBreak/>
         <w:t>Índice de contenidos</w:t>
       </w:r>
     </w:p>
@@ -1291,6 +1348,7 @@
           <w:bCs/>
           <w:color w:val="666666"/>
         </w:rPr>
+        <w:lastRenderedPageBreak/>
         <w:t xml:space="preserve">6.2 Funcionalidades principales </w:t>
       </w:r>
       <w:r>
@@ -1320,7 +1378,6 @@
           <w:bCs/>
           <w:color w:val="666666"/>
         </w:rPr>
-        <w:lastRenderedPageBreak/>
         <w:t>6.3 Interfaz y experiencia de usuario</w:t>
       </w:r>
     </w:p>
@@ -2001,242 +2058,248 @@
           <w:color w:val="99CCFF"/>
           <w:u w:val="single"/>
         </w:rPr>
+        <w:t>1. Introducción</w:t>
+      </w:r>
+    </w:p>
+    <w:p>
+      <w:pPr>
+        <w:rPr>
+          <w:rFonts w:ascii="Arial" w:hAnsi="Arial" w:cs="Arial"/>
+          <w:b/>
+          <w:bCs/>
+          <w:u w:val="single"/>
+        </w:rPr>
+      </w:pPr>
+    </w:p>
+    <w:p>
+      <w:pPr>
+        <w:rPr>
+          <w:rFonts w:ascii="Arial" w:hAnsi="Arial" w:cs="Arial"/>
+          <w:b/>
+          <w:bCs/>
+          <w:color w:val="666666"/>
+        </w:rPr>
+      </w:pPr>
+      <w:r>
+        <w:rPr>
+          <w:rFonts w:ascii="Arial" w:hAnsi="Arial" w:cs="Arial"/>
+          <w:b/>
+          <w:bCs/>
+          <w:color w:val="666666"/>
+        </w:rPr>
+        <w:t>1.1 Contexto del proyecto</w:t>
+      </w:r>
+    </w:p>
+    <w:p>
+      <w:pPr>
+        <w:rPr>
+          <w:rFonts w:ascii="Arial" w:hAnsi="Arial" w:cs="Arial"/>
+        </w:rPr>
+      </w:pPr>
+    </w:p>
+    <w:p>
+      <w:pPr>
+        <w:rPr>
+          <w:rFonts w:ascii="Arial" w:hAnsi="Arial" w:cs="Arial"/>
+        </w:rPr>
+      </w:pPr>
+      <w:r>
+        <w:rPr>
+          <w:rFonts w:ascii="Arial" w:hAnsi="Arial" w:cs="Arial"/>
+        </w:rPr>
+        <w:t>La gestión presupuestaria en el sector público español implica el tratamiento de grandes volúmenes de datos distribuidos por capítulos, programas, secciones y organismos. Estos datos, aunque públicos, suelen presentarse en formatos heterogéneos, poco accesibles y difíciles de comparar entre ejercicios. En este contexto, el presente TFM propone una solución basada en ciencia de datos para facilitar el análisis, la trazabilidad y la visualización de los Presupuestos Generales del Estado (PGE).</w:t>
+      </w:r>
+    </w:p>
+    <w:p>
+      <w:pPr>
+        <w:rPr>
+          <w:rFonts w:ascii="Arial" w:hAnsi="Arial" w:cs="Arial"/>
+        </w:rPr>
+      </w:pPr>
+    </w:p>
+    <w:p>
+      <w:pPr>
+        <w:rPr>
+          <w:rFonts w:ascii="Arial" w:hAnsi="Arial" w:cs="Arial"/>
+          <w:b/>
+          <w:bCs/>
+          <w:color w:val="666666"/>
+        </w:rPr>
+      </w:pPr>
+      <w:r>
+        <w:rPr>
+          <w:rFonts w:ascii="Arial" w:hAnsi="Arial" w:cs="Arial"/>
+          <w:b/>
+          <w:bCs/>
+          <w:color w:val="666666"/>
+        </w:rPr>
+        <w:t>1.2 Objetivos generales</w:t>
+      </w:r>
+    </w:p>
+    <w:p>
+      <w:pPr>
+        <w:rPr>
+          <w:rFonts w:ascii="Arial" w:hAnsi="Arial" w:cs="Arial"/>
+        </w:rPr>
+      </w:pPr>
+    </w:p>
+    <w:p>
+      <w:pPr>
+        <w:rPr>
+          <w:rFonts w:ascii="Arial" w:hAnsi="Arial" w:cs="Arial"/>
+        </w:rPr>
+      </w:pPr>
+      <w:r>
+        <w:rPr>
+          <w:rFonts w:ascii="Arial" w:hAnsi="Arial" w:cs="Arial"/>
+        </w:rPr>
+        <w:t>Desarrollar una herramienta interactiva que permita cargar, transformar y visualizar presupuestos públicos.</w:t>
+      </w:r>
+    </w:p>
+    <w:p>
+      <w:pPr>
+        <w:rPr>
+          <w:rFonts w:ascii="Arial" w:hAnsi="Arial" w:cs="Arial"/>
+        </w:rPr>
+      </w:pPr>
+    </w:p>
+    <w:p>
+      <w:pPr>
+        <w:rPr>
+          <w:rFonts w:ascii="Arial" w:hAnsi="Arial" w:cs="Arial"/>
+        </w:rPr>
+      </w:pPr>
+      <w:r>
+        <w:rPr>
+          <w:rFonts w:ascii="Arial" w:hAnsi="Arial" w:cs="Arial"/>
+        </w:rPr>
+        <w:t>Facilitar la comparación entre ejercicios presupuestarios mediante agrupaciones dinámicas.</w:t>
+      </w:r>
+    </w:p>
+    <w:p>
+      <w:pPr>
+        <w:rPr>
+          <w:rFonts w:ascii="Arial" w:hAnsi="Arial" w:cs="Arial"/>
+        </w:rPr>
+      </w:pPr>
+    </w:p>
+    <w:p>
+      <w:pPr>
+        <w:rPr>
+          <w:rFonts w:ascii="Arial" w:hAnsi="Arial" w:cs="Arial"/>
+        </w:rPr>
+      </w:pPr>
+      <w:r>
+        <w:rPr>
+          <w:rFonts w:ascii="Arial" w:hAnsi="Arial" w:cs="Arial"/>
+        </w:rPr>
+        <w:t>Garantizar la auditabilidad y escalabilidad del sistema para su uso institucional.</w:t>
+      </w:r>
+    </w:p>
+    <w:p>
+      <w:pPr>
+        <w:rPr>
+          <w:rFonts w:ascii="Arial" w:hAnsi="Arial" w:cs="Arial"/>
+        </w:rPr>
+      </w:pPr>
+    </w:p>
+    <w:p>
+      <w:pPr>
+        <w:rPr>
+          <w:rFonts w:ascii="Arial" w:hAnsi="Arial" w:cs="Arial"/>
+        </w:rPr>
+      </w:pPr>
+      <w:r>
+        <w:rPr>
+          <w:rFonts w:ascii="Arial" w:hAnsi="Arial" w:cs="Arial"/>
+        </w:rPr>
+        <w:t>Aplicar buenas prácticas de ingeniería de datos y visualización para mejorar la experiencia del usuario.</w:t>
+      </w:r>
+    </w:p>
+    <w:p>
+      <w:pPr>
+        <w:rPr>
+          <w:rFonts w:ascii="Arial" w:hAnsi="Arial" w:cs="Arial"/>
+        </w:rPr>
+      </w:pPr>
+    </w:p>
+    <w:p>
+      <w:pPr>
+        <w:rPr>
+          <w:rFonts w:ascii="Arial" w:hAnsi="Arial" w:cs="Arial"/>
+        </w:rPr>
+      </w:pPr>
+    </w:p>
+    <w:p>
+      <w:pPr>
+        <w:rPr>
+          <w:rFonts w:ascii="Arial" w:hAnsi="Arial" w:cs="Arial"/>
+          <w:b/>
+          <w:bCs/>
+          <w:color w:val="666666"/>
+        </w:rPr>
+      </w:pPr>
+      <w:r>
+        <w:rPr>
+          <w:rFonts w:ascii="Arial" w:hAnsi="Arial" w:cs="Arial"/>
+          <w:b/>
+          <w:bCs/>
+          <w:color w:val="666666"/>
+        </w:rPr>
+        <w:t>1.3 Justificación del enfoque elegido</w:t>
+      </w:r>
+    </w:p>
+    <w:p>
+      <w:pPr>
+        <w:rPr>
+          <w:rFonts w:ascii="Arial" w:hAnsi="Arial" w:cs="Arial"/>
+        </w:rPr>
+      </w:pPr>
+    </w:p>
+    <w:p>
+      <w:pPr>
+        <w:rPr>
+          <w:rFonts w:ascii="Arial" w:hAnsi="Arial" w:cs="Arial"/>
+        </w:rPr>
+      </w:pPr>
+      <w:r>
+        <w:rPr>
+          <w:rFonts w:ascii="Arial" w:hAnsi="Arial" w:cs="Arial"/>
+        </w:rPr>
+        <w:t xml:space="preserve">Se ha optado por un enfoque orientado a la ingeniería de datos y visualización, más que a la modelización predictiva, dado el carácter estructurado y normativo del </w:t>
+      </w:r>
+      <w:proofErr w:type="spellStart"/>
+      <w:r>
+        <w:rPr>
+          <w:rFonts w:ascii="Arial" w:hAnsi="Arial" w:cs="Arial"/>
+        </w:rPr>
+        <w:t>dataset</w:t>
+      </w:r>
+      <w:proofErr w:type="spellEnd"/>
+      <w:r>
+        <w:rPr>
+          <w:rFonts w:ascii="Arial" w:hAnsi="Arial" w:cs="Arial"/>
+        </w:rPr>
+        <w:t>. El objetivo es predecir partidas futuras</w:t>
+      </w:r>
+      <w:r>
+        <w:rPr>
+          <w:rFonts w:ascii="Arial" w:hAnsi="Arial" w:cs="Arial"/>
+        </w:rPr>
+        <w:t xml:space="preserve"> y</w:t>
+      </w:r>
+      <w:r>
+        <w:rPr>
+          <w:rFonts w:ascii="Arial" w:hAnsi="Arial" w:cs="Arial"/>
+        </w:rPr>
+        <w:t xml:space="preserve"> ofrecer una herramienta </w:t>
+      </w:r>
+      <w:r>
+        <w:rPr>
+          <w:rFonts w:ascii="Arial" w:hAnsi="Arial" w:cs="Arial"/>
+        </w:rPr>
         <w:lastRenderedPageBreak/>
-        <w:t>1. Introducción</w:t>
-      </w:r>
-    </w:p>
-    <w:p>
-      <w:pPr>
-        <w:rPr>
-          <w:rFonts w:ascii="Arial" w:hAnsi="Arial" w:cs="Arial"/>
-          <w:b/>
-          <w:bCs/>
-          <w:u w:val="single"/>
-        </w:rPr>
-      </w:pPr>
-    </w:p>
-    <w:p>
-      <w:pPr>
-        <w:rPr>
-          <w:rFonts w:ascii="Arial" w:hAnsi="Arial" w:cs="Arial"/>
-          <w:b/>
-          <w:bCs/>
-          <w:color w:val="666666"/>
-        </w:rPr>
-      </w:pPr>
-      <w:r>
-        <w:rPr>
-          <w:rFonts w:ascii="Arial" w:hAnsi="Arial" w:cs="Arial"/>
-          <w:b/>
-          <w:bCs/>
-          <w:color w:val="666666"/>
-        </w:rPr>
-        <w:t>1.1 Contexto del proyecto</w:t>
-      </w:r>
-    </w:p>
-    <w:p>
-      <w:pPr>
-        <w:rPr>
-          <w:rFonts w:ascii="Arial" w:hAnsi="Arial" w:cs="Arial"/>
-        </w:rPr>
-      </w:pPr>
-    </w:p>
-    <w:p>
-      <w:pPr>
-        <w:rPr>
-          <w:rFonts w:ascii="Arial" w:hAnsi="Arial" w:cs="Arial"/>
-        </w:rPr>
-      </w:pPr>
-      <w:r>
-        <w:rPr>
-          <w:rFonts w:ascii="Arial" w:hAnsi="Arial" w:cs="Arial"/>
-        </w:rPr>
-        <w:t>La gestión presupuestaria en el sector público español implica el tratamiento de grandes volúmenes de datos distribuidos por capítulos, programas, secciones y organismos. Estos datos, aunque públicos, suelen presentarse en formatos heterogéneos, poco accesibles y difíciles de comparar entre ejercicios. En este contexto, el presente TFM propone una solución basada en ciencia de datos para facilitar el análisis, la trazabilidad y la visualización de los Presupuestos Generales del Estado (PGE).</w:t>
-      </w:r>
-    </w:p>
-    <w:p>
-      <w:pPr>
-        <w:rPr>
-          <w:rFonts w:ascii="Arial" w:hAnsi="Arial" w:cs="Arial"/>
-        </w:rPr>
-      </w:pPr>
-    </w:p>
-    <w:p>
-      <w:pPr>
-        <w:rPr>
-          <w:rFonts w:ascii="Arial" w:hAnsi="Arial" w:cs="Arial"/>
-          <w:b/>
-          <w:bCs/>
-          <w:color w:val="666666"/>
-        </w:rPr>
-      </w:pPr>
-      <w:r>
-        <w:rPr>
-          <w:rFonts w:ascii="Arial" w:hAnsi="Arial" w:cs="Arial"/>
-          <w:b/>
-          <w:bCs/>
-          <w:color w:val="666666"/>
-        </w:rPr>
-        <w:t>1.2 Objetivos generales</w:t>
-      </w:r>
-    </w:p>
-    <w:p>
-      <w:pPr>
-        <w:rPr>
-          <w:rFonts w:ascii="Arial" w:hAnsi="Arial" w:cs="Arial"/>
-        </w:rPr>
-      </w:pPr>
-    </w:p>
-    <w:p>
-      <w:pPr>
-        <w:rPr>
-          <w:rFonts w:ascii="Arial" w:hAnsi="Arial" w:cs="Arial"/>
-        </w:rPr>
-      </w:pPr>
-      <w:r>
-        <w:rPr>
-          <w:rFonts w:ascii="Arial" w:hAnsi="Arial" w:cs="Arial"/>
-        </w:rPr>
-        <w:t>Desarrollar una herramienta interactiva que permita cargar, transformar y visualizar presupuestos públicos.</w:t>
-      </w:r>
-    </w:p>
-    <w:p>
-      <w:pPr>
-        <w:rPr>
-          <w:rFonts w:ascii="Arial" w:hAnsi="Arial" w:cs="Arial"/>
-        </w:rPr>
-      </w:pPr>
-    </w:p>
-    <w:p>
-      <w:pPr>
-        <w:rPr>
-          <w:rFonts w:ascii="Arial" w:hAnsi="Arial" w:cs="Arial"/>
-        </w:rPr>
-      </w:pPr>
-      <w:r>
-        <w:rPr>
-          <w:rFonts w:ascii="Arial" w:hAnsi="Arial" w:cs="Arial"/>
-        </w:rPr>
-        <w:t>Facilitar la comparación entre ejercicios presupuestarios mediante agrupaciones dinámicas.</w:t>
-      </w:r>
-    </w:p>
-    <w:p>
-      <w:pPr>
-        <w:rPr>
-          <w:rFonts w:ascii="Arial" w:hAnsi="Arial" w:cs="Arial"/>
-        </w:rPr>
-      </w:pPr>
-    </w:p>
-    <w:p>
-      <w:pPr>
-        <w:rPr>
-          <w:rFonts w:ascii="Arial" w:hAnsi="Arial" w:cs="Arial"/>
-        </w:rPr>
-      </w:pPr>
-      <w:r>
-        <w:rPr>
-          <w:rFonts w:ascii="Arial" w:hAnsi="Arial" w:cs="Arial"/>
-        </w:rPr>
-        <w:t>Garantizar la auditabilidad y escalabilidad del sistema para su uso institucional.</w:t>
-      </w:r>
-    </w:p>
-    <w:p>
-      <w:pPr>
-        <w:rPr>
-          <w:rFonts w:ascii="Arial" w:hAnsi="Arial" w:cs="Arial"/>
-        </w:rPr>
-      </w:pPr>
-    </w:p>
-    <w:p>
-      <w:pPr>
-        <w:rPr>
-          <w:rFonts w:ascii="Arial" w:hAnsi="Arial" w:cs="Arial"/>
-        </w:rPr>
-      </w:pPr>
-      <w:r>
-        <w:rPr>
-          <w:rFonts w:ascii="Arial" w:hAnsi="Arial" w:cs="Arial"/>
-        </w:rPr>
-        <w:t>Aplicar buenas prácticas de ingeniería de datos y visualización para mejorar la experiencia del usuario.</w:t>
-      </w:r>
-    </w:p>
-    <w:p>
-      <w:pPr>
-        <w:rPr>
-          <w:rFonts w:ascii="Arial" w:hAnsi="Arial" w:cs="Arial"/>
-        </w:rPr>
-      </w:pPr>
-    </w:p>
-    <w:p>
-      <w:pPr>
-        <w:rPr>
-          <w:rFonts w:ascii="Arial" w:hAnsi="Arial" w:cs="Arial"/>
-        </w:rPr>
-      </w:pPr>
-    </w:p>
-    <w:p>
-      <w:pPr>
-        <w:rPr>
-          <w:rFonts w:ascii="Arial" w:hAnsi="Arial" w:cs="Arial"/>
-          <w:b/>
-          <w:bCs/>
-          <w:color w:val="666666"/>
-        </w:rPr>
-      </w:pPr>
-      <w:r>
-        <w:rPr>
-          <w:rFonts w:ascii="Arial" w:hAnsi="Arial" w:cs="Arial"/>
-          <w:b/>
-          <w:bCs/>
-          <w:color w:val="666666"/>
-        </w:rPr>
-        <w:t>1.3 Justificación del enfoque elegido</w:t>
-      </w:r>
-    </w:p>
-    <w:p>
-      <w:pPr>
-        <w:rPr>
-          <w:rFonts w:ascii="Arial" w:hAnsi="Arial" w:cs="Arial"/>
-        </w:rPr>
-      </w:pPr>
-    </w:p>
-    <w:p>
-      <w:pPr>
-        <w:rPr>
-          <w:rFonts w:ascii="Arial" w:hAnsi="Arial" w:cs="Arial"/>
-        </w:rPr>
-      </w:pPr>
-      <w:r>
-        <w:rPr>
-          <w:rFonts w:ascii="Arial" w:hAnsi="Arial" w:cs="Arial"/>
-        </w:rPr>
-        <w:t xml:space="preserve">Se ha optado por un enfoque orientado a la ingeniería de datos y visualización, más que a la modelización predictiva, dado el carácter estructurado y normativo del </w:t>
-      </w:r>
-      <w:proofErr w:type="spellStart"/>
-      <w:r>
-        <w:rPr>
-          <w:rFonts w:ascii="Arial" w:hAnsi="Arial" w:cs="Arial"/>
-        </w:rPr>
-        <w:t>dataset</w:t>
-      </w:r>
-      <w:proofErr w:type="spellEnd"/>
-      <w:r>
-        <w:rPr>
-          <w:rFonts w:ascii="Arial" w:hAnsi="Arial" w:cs="Arial"/>
-        </w:rPr>
-        <w:t>. El objetivo es predecir partidas futuras</w:t>
-      </w:r>
-      <w:r>
-        <w:rPr>
-          <w:rFonts w:ascii="Arial" w:hAnsi="Arial" w:cs="Arial"/>
-        </w:rPr>
-        <w:t xml:space="preserve"> y</w:t>
-      </w:r>
-      <w:r>
-        <w:rPr>
-          <w:rFonts w:ascii="Arial" w:hAnsi="Arial" w:cs="Arial"/>
-        </w:rPr>
-        <w:t xml:space="preserve"> ofrecer una herramienta que permita entender y explorar los datos existentes con rigor técnico y claridad visual.</w:t>
+        <w:t>que permita entender y explorar los datos existentes con rigor técnico y claridad visual.</w:t>
       </w:r>
     </w:p>
     <w:p>
@@ -2467,6 +2530,7 @@
         <w:rPr>
           <w:noProof/>
         </w:rPr>
+        <w:lastRenderedPageBreak/>
         <w:drawing>
           <wp:inline distT="0" distB="0" distL="0" distR="0" wp14:anchorId="013F8ECB" wp14:editId="09A6F03A">
             <wp:extent cx="5400040" cy="2267585"/>
@@ -2809,6 +2873,7 @@
         <w:rPr>
           <w:noProof/>
         </w:rPr>
+        <w:lastRenderedPageBreak/>
         <w:drawing>
           <wp:inline distT="0" distB="0" distL="0" distR="0" wp14:anchorId="5BC2A4A7" wp14:editId="65AEB6F2">
             <wp:extent cx="5400040" cy="621030"/>
@@ -3605,6 +3670,7 @@
           <w:bCs/>
           <w:color w:val="666666"/>
         </w:rPr>
+        <w:lastRenderedPageBreak/>
         <w:t>4.1 Exploración inicial</w:t>
       </w:r>
     </w:p>
@@ -3926,6 +3992,7 @@
           <w:bCs/>
           <w:color w:val="666666"/>
         </w:rPr>
+        <w:lastRenderedPageBreak/>
         <w:t>5.3 Agrupaciones por variables clave</w:t>
       </w:r>
     </w:p>
@@ -4377,7 +4444,6 @@
         <w:rPr>
           <w:rFonts w:ascii="Arial" w:hAnsi="Arial" w:cs="Arial"/>
         </w:rPr>
-        <w:lastRenderedPageBreak/>
         <w:t>Como parte de la evolución del visor presupuestario, se ha incorporado un módulo de predicción que permite estimar el comportamiento de variables presupuestarias en ejercicios futuros. Esta funcionalidad se ha desarrollado utilizando un modelo de regresión lineal, entrenado automáticamente con los datos históricos disponibles en el visor.</w:t>
       </w:r>
     </w:p>
@@ -4421,6 +4487,7 @@
         <w:t>La integración se ha realizado dentro del propio visor, manteniendo la estética institucional y la lógica de navegación. El módulo está encapsulado en un bloque desplegable (</w:t>
       </w:r>
       <w:proofErr w:type="spellStart"/>
+      <w:proofErr w:type="gramStart"/>
       <w:r>
         <w:rPr>
           <w:rFonts w:ascii="Arial" w:hAnsi="Arial" w:cs="Arial"/>
@@ -4428,6 +4495,7 @@
         <w:t>st.expander</w:t>
       </w:r>
       <w:proofErr w:type="spellEnd"/>
+      <w:proofErr w:type="gramEnd"/>
       <w:r>
         <w:rPr>
           <w:rFonts w:ascii="Arial" w:hAnsi="Arial" w:cs="Arial"/>
@@ -4522,6 +4590,7 @@
         <w:rPr>
           <w:noProof/>
         </w:rPr>
+        <w:lastRenderedPageBreak/>
         <w:drawing>
           <wp:inline distT="0" distB="0" distL="0" distR="0" wp14:anchorId="02460995" wp14:editId="6D1E854F">
             <wp:extent cx="5400040" cy="656590"/>
@@ -4662,7 +4731,6 @@
         <w:rPr>
           <w:noProof/>
         </w:rPr>
-        <w:lastRenderedPageBreak/>
         <w:drawing>
           <wp:inline distT="0" distB="0" distL="0" distR="0" wp14:anchorId="7C7226D1" wp14:editId="0FC8B0BD">
             <wp:extent cx="5400040" cy="511175"/>
@@ -4890,6 +4958,7 @@
         <w:rPr>
           <w:noProof/>
         </w:rPr>
+        <w:lastRenderedPageBreak/>
         <w:drawing>
           <wp:inline distT="0" distB="0" distL="0" distR="0" wp14:anchorId="67749615" wp14:editId="1289B6BE">
             <wp:extent cx="5400040" cy="1499235"/>
@@ -5253,7 +5322,6 @@
         <w:rPr>
           <w:rFonts w:ascii="Arial" w:hAnsi="Arial" w:cs="Arial"/>
         </w:rPr>
-        <w:lastRenderedPageBreak/>
         <w:t>La herramienta puede ser utilizada por equipos de negocio, auditores o gestores para evaluar la evolución presupuestaria y tomar decisiones informadas.</w:t>
       </w:r>
     </w:p>
@@ -5449,7 +5517,14 @@
         <w:rPr>
           <w:rFonts w:ascii="Arial" w:hAnsi="Arial" w:cs="Arial"/>
         </w:rPr>
-        <w:t xml:space="preserve"> presupuestario desarrollado en este TFM aporta una solución práctica, escalable y transparente para el análisis de los Presupuestos Generales del Estado. Su diseño modular permite que cualquier usuario, técnico o no técnico, pueda explorar los datos de forma intuitiva, sin necesidad de conocimientos avanzados en programación o análisis de datos. Además, la posibilidad de comparar ejercicios presupuestarios en tiempo real facilita la toma de decisiones informadas y la detección de tendencias relevantes.</w:t>
+        <w:t xml:space="preserve"> presupuestario desarrollado en este TFM aporta una solución práctica, escalable y transparente para el análisis de los Presupuestos </w:t>
+      </w:r>
+      <w:r>
+        <w:rPr>
+          <w:rFonts w:ascii="Arial" w:hAnsi="Arial" w:cs="Arial"/>
+        </w:rPr>
+        <w:lastRenderedPageBreak/>
+        <w:t>Generales del Estado. Su diseño modular permite que cualquier usuario, técnico o no técnico, pueda explorar los datos de forma intuitiva, sin necesidad de conocimientos avanzados en programación o análisis de datos. Además, la posibilidad de comparar ejercicios presupuestarios en tiempo real facilita la toma de decisiones informadas y la detección de tendencias relevantes.</w:t>
       </w:r>
     </w:p>
     <w:p>
@@ -5497,7 +5572,6 @@
         <w:rPr>
           <w:rFonts w:ascii="Arial" w:hAnsi="Arial" w:cs="Arial"/>
         </w:rPr>
-        <w:lastRenderedPageBreak/>
         <w:t>El proyecto está preparado para evolucionar hacia nuevas funcionalidades, entre las que destacan:</w:t>
       </w:r>
     </w:p>
@@ -5783,6 +5857,7 @@
           <w:bCs/>
           <w:color w:val="666666"/>
         </w:rPr>
+        <w:lastRenderedPageBreak/>
         <w:t>9.4 Evaluación del módulo predictivo</w:t>
       </w:r>
     </w:p>
@@ -5857,7 +5932,6 @@
         <w:rPr>
           <w:rFonts w:ascii="Arial" w:hAnsi="Arial" w:cs="Arial"/>
         </w:rPr>
-        <w:lastRenderedPageBreak/>
         <w:t>El modelo ha sido validado con datos reales, y aunque no se ha realizado una evaluación exhaustiva de métricas como R² o MAE en esta versión, se ha comprobado que las predicciones generadas son coherentes con las tendencias observadas en los datos históricos.</w:t>
       </w:r>
     </w:p>
@@ -6210,6 +6284,7 @@
         <w:rPr>
           <w:rFonts w:ascii="Arial" w:hAnsi="Arial" w:cs="Arial"/>
         </w:rPr>
+        <w:lastRenderedPageBreak/>
         <w:t>PEP8 – Guía de estilo para código Python</w:t>
       </w:r>
     </w:p>
@@ -6269,7 +6344,6 @@
           <w:color w:val="99CCFF"/>
           <w:u w:val="single"/>
         </w:rPr>
-        <w:lastRenderedPageBreak/>
         <w:t>11. Anexos</w:t>
       </w:r>
     </w:p>

</xml_diff>